<commit_message>
subiendo archivos a repositorio remoto
</commit_message>
<xml_diff>
--- a/bitacora.docx
+++ b/bitacora.docx
@@ -33,6 +33,11 @@
       <w:r>
         <w:t>Comandos varios</w:t>
       </w:r>
+      <w:r>
+        <w:t xml:space="preserve"> </w:t>
+      </w:r>
+      <w:bookmarkStart w:id="0" w:name="_GoBack"/>
+      <w:bookmarkEnd w:id="0"/>
     </w:p>
     <w:tbl>
       <w:tblPr>
@@ -897,12 +902,7 @@
           </w:tcPr>
           <w:p>
             <w:r>
-              <w:t>Saltar a rama(usar rama</w:t>
-            </w:r>
-            <w:bookmarkStart w:id="0" w:name="_GoBack"/>
-            <w:bookmarkEnd w:id="0"/>
-            <w:r>
-              <w:t>)</w:t>
+              <w:t>Saltar a rama(usar rama)</w:t>
             </w:r>
           </w:p>
         </w:tc>

</xml_diff>